<commit_message>
Lista de verificacion y Acta de reunion
</commit_message>
<xml_diff>
--- a/PREGAME/1.ELICITACION/1.8PRUEBA/CAJA_BLANCA/G6_Login1_Caja_Blanca.docx
+++ b/PREGAME/1.ELICITACION/1.8PRUEBA/CAJA_BLANCA/G6_Login1_Caja_Blanca.docx
@@ -1,6 +1,6 @@
 
 <file path=word/document.xml><?xml version="1.0" encoding="utf-8"?>
-<w:document xmlns:wpc="http://schemas.microsoft.com/office/word/2010/wordprocessingCanvas" xmlns:cx="http://schemas.microsoft.com/office/drawing/2014/chartex" xmlns:cx1="http://schemas.microsoft.com/office/drawing/2015/9/8/chartex" xmlns:cx2="http://schemas.microsoft.com/office/drawing/2015/10/21/chartex" xmlns:cx3="http://schemas.microsoft.com/office/drawing/2016/5/9/chartex" xmlns:cx4="http://schemas.microsoft.com/office/drawing/2016/5/10/chartex" xmlns:cx5="http://schemas.microsoft.com/office/drawing/2016/5/11/chartex" xmlns:cx6="http://schemas.microsoft.com/office/drawing/2016/5/12/chartex" xmlns:cx7="http://schemas.microsoft.com/office/drawing/2016/5/13/chartex" xmlns:cx8="http://schemas.microsoft.com/office/drawing/2016/5/14/chartex" xmlns:mc="http://schemas.openxmlformats.org/markup-compatibility/2006" xmlns:aink="http://schemas.microsoft.com/office/drawing/2016/ink" xmlns:am3d="http://schemas.microsoft.com/office/drawing/2017/model3d" xmlns:o="urn:schemas-microsoft-com:office:office" xmlns:r="http://schemas.openxmlformats.org/officeDocument/2006/relationships" xmlns:m="http://schemas.openxmlformats.org/officeDocument/2006/math" xmlns:v="urn:schemas-microsoft-com:vml" xmlns:wp14="http://schemas.microsoft.com/office/word/2010/wordprocessingDrawing" xmlns:wp="http://schemas.openxmlformats.org/drawingml/2006/wordprocessingDrawing" xmlns:w10="urn:schemas-microsoft-com:office:word" xmlns:w="http://schemas.openxmlformats.org/wordprocessingml/2006/main" xmlns:w14="http://schemas.microsoft.com/office/word/2010/wordml" xmlns:w15="http://schemas.microsoft.com/office/word/2012/wordml" xmlns:w16cex="http://schemas.microsoft.com/office/word/2018/wordml/cex" xmlns:w16cid="http://schemas.microsoft.com/office/word/2016/wordml/cid" xmlns:w16="http://schemas.microsoft.com/office/word/2018/wordml" xmlns:w16sdtdh="http://schemas.microsoft.com/office/word/2020/wordml/sdtdatahash" xmlns:w16se="http://schemas.microsoft.com/office/word/2015/wordml/symex" xmlns:wpg="http://schemas.microsoft.com/office/word/2010/wordprocessingGroup" xmlns:wpi="http://schemas.microsoft.com/office/word/2010/wordprocessingInk" xmlns:wne="http://schemas.microsoft.com/office/word/2006/wordml" xmlns:wps="http://schemas.microsoft.com/office/word/2010/wordprocessingShape" mc:Ignorable="w14 w15 w16se w16cid w16 w16cex w16sdtdh wp14">
+<w:document xmlns:wpc="http://schemas.microsoft.com/office/word/2010/wordprocessingCanvas" xmlns:cx="http://schemas.microsoft.com/office/drawing/2014/chartex" xmlns:cx1="http://schemas.microsoft.com/office/drawing/2015/9/8/chartex" xmlns:cx2="http://schemas.microsoft.com/office/drawing/2015/10/21/chartex" xmlns:cx3="http://schemas.microsoft.com/office/drawing/2016/5/9/chartex" xmlns:cx4="http://schemas.microsoft.com/office/drawing/2016/5/10/chartex" xmlns:cx5="http://schemas.microsoft.com/office/drawing/2016/5/11/chartex" xmlns:cx6="http://schemas.microsoft.com/office/drawing/2016/5/12/chartex" xmlns:cx7="http://schemas.microsoft.com/office/drawing/2016/5/13/chartex" xmlns:cx8="http://schemas.microsoft.com/office/drawing/2016/5/14/chartex" xmlns:mc="http://schemas.openxmlformats.org/markup-compatibility/2006" xmlns:aink="http://schemas.microsoft.com/office/drawing/2016/ink" xmlns:am3d="http://schemas.microsoft.com/office/drawing/2017/model3d" xmlns:o="urn:schemas-microsoft-com:office:office" xmlns:oel="http://schemas.microsoft.com/office/2019/extlst" xmlns:r="http://schemas.openxmlformats.org/officeDocument/2006/relationships" xmlns:m="http://schemas.openxmlformats.org/officeDocument/2006/math" xmlns:v="urn:schemas-microsoft-com:vml" xmlns:wp14="http://schemas.microsoft.com/office/word/2010/wordprocessingDrawing" xmlns:wp="http://schemas.openxmlformats.org/drawingml/2006/wordprocessingDrawing" xmlns:w10="urn:schemas-microsoft-com:office:word" xmlns:w="http://schemas.openxmlformats.org/wordprocessingml/2006/main" xmlns:w14="http://schemas.microsoft.com/office/word/2010/wordml" xmlns:w15="http://schemas.microsoft.com/office/word/2012/wordml" xmlns:w16cex="http://schemas.microsoft.com/office/word/2018/wordml/cex" xmlns:w16cid="http://schemas.microsoft.com/office/word/2016/wordml/cid" xmlns:w16="http://schemas.microsoft.com/office/word/2018/wordml" xmlns:w16du="http://schemas.microsoft.com/office/word/2023/wordml/word16du" xmlns:w16sdtdh="http://schemas.microsoft.com/office/word/2020/wordml/sdtdatahash" xmlns:w16se="http://schemas.microsoft.com/office/word/2015/wordml/symex" xmlns:wpg="http://schemas.microsoft.com/office/word/2010/wordprocessingGroup" xmlns:wpi="http://schemas.microsoft.com/office/word/2010/wordprocessingInk" xmlns:wne="http://schemas.microsoft.com/office/word/2006/wordml" xmlns:wps="http://schemas.microsoft.com/office/word/2010/wordprocessingShape" mc:Ignorable="w14 w15 w16se w16cid w16 w16cex w16sdtdh w16du wp14">
   <w:body>
     <w:p>
       <w:pPr>
@@ -540,7 +540,27 @@
                 <w:sz w:val="24"/>
                 <w:szCs w:val="24"/>
               </w:rPr>
-              <w:t>06/02/2024</w:t>
+              <w:t>06/0</w:t>
+            </w:r>
+            <w:r>
+              <w:rPr>
+                <w:rFonts w:ascii="Calibri" w:hAnsi="Calibri" w:cs="Calibri"/>
+                <w:b/>
+                <w:color w:val="000000"/>
+                <w:sz w:val="24"/>
+                <w:szCs w:val="24"/>
+              </w:rPr>
+              <w:t>2</w:t>
+            </w:r>
+            <w:r>
+              <w:rPr>
+                <w:rFonts w:ascii="Calibri" w:hAnsi="Calibri" w:cs="Calibri"/>
+                <w:b/>
+                <w:color w:val="000000"/>
+                <w:sz w:val="24"/>
+                <w:szCs w:val="24"/>
+              </w:rPr>
+              <w:t>/2024</w:t>
             </w:r>
           </w:p>
           <w:p>
@@ -1047,7 +1067,7 @@
                 <w:color w:val="CCCCCC"/>
                 <w:sz w:val="21"/>
                 <w:szCs w:val="21"/>
-                <w:lang w:val="es-EC"/>
+                <w:lang w:val="en-US"/>
               </w:rPr>
             </w:pPr>
             <w:r>
@@ -1058,7 +1078,17 @@
                 <w:szCs w:val="21"/>
                 <w:lang w:val="es-EC"/>
               </w:rPr>
-              <w:t>        }</w:t>
+              <w:t xml:space="preserve">        </w:t>
+            </w:r>
+            <w:r>
+              <w:rPr>
+                <w:rFonts w:ascii="Consolas" w:eastAsia="Times New Roman" w:hAnsi="Consolas" w:cs="Times New Roman"/>
+                <w:color w:val="CCCCCC"/>
+                <w:sz w:val="21"/>
+                <w:szCs w:val="21"/>
+                <w:lang w:val="en-US"/>
+              </w:rPr>
+              <w:t>}</w:t>
             </w:r>
             <w:proofErr w:type="gramStart"/>
             <w:r>
@@ -1067,52 +1097,50 @@
                 <w:color w:val="CCCCCC"/>
                 <w:sz w:val="21"/>
                 <w:szCs w:val="21"/>
-                <w:lang w:val="es-EC"/>
+                <w:lang w:val="en-US"/>
               </w:rPr>
               <w:t>).</w:t>
             </w:r>
+            <w:r>
+              <w:rPr>
+                <w:rFonts w:ascii="Consolas" w:eastAsia="Times New Roman" w:hAnsi="Consolas" w:cs="Times New Roman"/>
+                <w:color w:val="DCDCAA"/>
+                <w:sz w:val="21"/>
+                <w:szCs w:val="21"/>
+                <w:lang w:val="en-US"/>
+              </w:rPr>
+              <w:t>then</w:t>
+            </w:r>
+            <w:proofErr w:type="gramEnd"/>
+            <w:r>
+              <w:rPr>
+                <w:rFonts w:ascii="Consolas" w:eastAsia="Times New Roman" w:hAnsi="Consolas" w:cs="Times New Roman"/>
+                <w:color w:val="CCCCCC"/>
+                <w:sz w:val="21"/>
+                <w:szCs w:val="21"/>
+                <w:lang w:val="en-US"/>
+              </w:rPr>
+              <w:t>((</w:t>
+            </w:r>
             <w:proofErr w:type="spellStart"/>
             <w:r>
               <w:rPr>
                 <w:rFonts w:ascii="Consolas" w:eastAsia="Times New Roman" w:hAnsi="Consolas" w:cs="Times New Roman"/>
-                <w:color w:val="DCDCAA"/>
-                <w:sz w:val="21"/>
-                <w:szCs w:val="21"/>
-                <w:lang w:val="es-EC"/>
-              </w:rPr>
-              <w:t>then</w:t>
+                <w:color w:val="9CDCFE"/>
+                <w:sz w:val="21"/>
+                <w:szCs w:val="21"/>
+                <w:lang w:val="en-US"/>
+              </w:rPr>
+              <w:t>candidatoResponse</w:t>
             </w:r>
             <w:proofErr w:type="spellEnd"/>
-            <w:proofErr w:type="gramEnd"/>
-            <w:r>
-              <w:rPr>
-                <w:rFonts w:ascii="Consolas" w:eastAsia="Times New Roman" w:hAnsi="Consolas" w:cs="Times New Roman"/>
-                <w:color w:val="CCCCCC"/>
-                <w:sz w:val="21"/>
-                <w:szCs w:val="21"/>
-                <w:lang w:val="es-EC"/>
-              </w:rPr>
-              <w:t>((</w:t>
-            </w:r>
-            <w:proofErr w:type="spellStart"/>
-            <w:r>
-              <w:rPr>
-                <w:rFonts w:ascii="Consolas" w:eastAsia="Times New Roman" w:hAnsi="Consolas" w:cs="Times New Roman"/>
-                <w:color w:val="9CDCFE"/>
-                <w:sz w:val="21"/>
-                <w:szCs w:val="21"/>
-                <w:lang w:val="es-EC"/>
-              </w:rPr>
-              <w:t>candidatoResponse</w:t>
-            </w:r>
-            <w:proofErr w:type="spellEnd"/>
-            <w:r>
-              <w:rPr>
-                <w:rFonts w:ascii="Consolas" w:eastAsia="Times New Roman" w:hAnsi="Consolas" w:cs="Times New Roman"/>
-                <w:color w:val="CCCCCC"/>
-                <w:sz w:val="21"/>
-                <w:szCs w:val="21"/>
-                <w:lang w:val="es-EC"/>
+            <w:r>
+              <w:rPr>
+                <w:rFonts w:ascii="Consolas" w:eastAsia="Times New Roman" w:hAnsi="Consolas" w:cs="Times New Roman"/>
+                <w:color w:val="CCCCCC"/>
+                <w:sz w:val="21"/>
+                <w:szCs w:val="21"/>
+                <w:lang w:val="en-US"/>
               </w:rPr>
               <w:t xml:space="preserve">) </w:t>
             </w:r>
@@ -1122,7 +1150,7 @@
                 <w:color w:val="569CD6"/>
                 <w:sz w:val="21"/>
                 <w:szCs w:val="21"/>
-                <w:lang w:val="es-EC"/>
+                <w:lang w:val="en-US"/>
               </w:rPr>
               <w:t>=&gt;</w:t>
             </w:r>
@@ -1132,7 +1160,7 @@
                 <w:color w:val="CCCCCC"/>
                 <w:sz w:val="21"/>
                 <w:szCs w:val="21"/>
-                <w:lang w:val="es-EC"/>
+                <w:lang w:val="en-US"/>
               </w:rPr>
               <w:t xml:space="preserve"> {</w:t>
             </w:r>
@@ -1147,7 +1175,7 @@
                 <w:color w:val="CCCCCC"/>
                 <w:sz w:val="21"/>
                 <w:szCs w:val="21"/>
-                <w:lang w:val="es-EC"/>
+                <w:lang w:val="en-US"/>
               </w:rPr>
             </w:pPr>
             <w:r>
@@ -1156,29 +1184,27 @@
                 <w:color w:val="CCCCCC"/>
                 <w:sz w:val="21"/>
                 <w:szCs w:val="21"/>
-                <w:lang w:val="es-EC"/>
+                <w:lang w:val="en-US"/>
               </w:rPr>
               <w:t xml:space="preserve">          </w:t>
             </w:r>
-            <w:proofErr w:type="spellStart"/>
             <w:r>
               <w:rPr>
                 <w:rFonts w:ascii="Consolas" w:eastAsia="Times New Roman" w:hAnsi="Consolas" w:cs="Times New Roman"/>
                 <w:color w:val="C586C0"/>
                 <w:sz w:val="21"/>
                 <w:szCs w:val="21"/>
-                <w:lang w:val="es-EC"/>
+                <w:lang w:val="en-US"/>
               </w:rPr>
               <w:t>if</w:t>
             </w:r>
-            <w:proofErr w:type="spellEnd"/>
-            <w:r>
-              <w:rPr>
-                <w:rFonts w:ascii="Consolas" w:eastAsia="Times New Roman" w:hAnsi="Consolas" w:cs="Times New Roman"/>
-                <w:color w:val="CCCCCC"/>
-                <w:sz w:val="21"/>
-                <w:szCs w:val="21"/>
-                <w:lang w:val="es-EC"/>
+            <w:r>
+              <w:rPr>
+                <w:rFonts w:ascii="Consolas" w:eastAsia="Times New Roman" w:hAnsi="Consolas" w:cs="Times New Roman"/>
+                <w:color w:val="CCCCCC"/>
+                <w:sz w:val="21"/>
+                <w:szCs w:val="21"/>
+                <w:lang w:val="en-US"/>
               </w:rPr>
               <w:t xml:space="preserve"> (</w:t>
             </w:r>
@@ -1190,7 +1216,7 @@
                 <w:color w:val="9CDCFE"/>
                 <w:sz w:val="21"/>
                 <w:szCs w:val="21"/>
-                <w:lang w:val="es-EC"/>
+                <w:lang w:val="en-US"/>
               </w:rPr>
               <w:t>candidatoResponse</w:t>
             </w:r>
@@ -1200,7 +1226,7 @@
                 <w:color w:val="CCCCCC"/>
                 <w:sz w:val="21"/>
                 <w:szCs w:val="21"/>
-                <w:lang w:val="es-EC"/>
+                <w:lang w:val="en-US"/>
               </w:rPr>
               <w:t>.</w:t>
             </w:r>
@@ -1210,7 +1236,7 @@
                 <w:color w:val="9CDCFE"/>
                 <w:sz w:val="21"/>
                 <w:szCs w:val="21"/>
-                <w:lang w:val="es-EC"/>
+                <w:lang w:val="en-US"/>
               </w:rPr>
               <w:t>data</w:t>
             </w:r>
@@ -1220,7 +1246,7 @@
                 <w:color w:val="CCCCCC"/>
                 <w:sz w:val="21"/>
                 <w:szCs w:val="21"/>
-                <w:lang w:val="es-EC"/>
+                <w:lang w:val="en-US"/>
               </w:rPr>
               <w:t>.</w:t>
             </w:r>
@@ -1230,7 +1256,7 @@
                 <w:color w:val="9CDCFE"/>
                 <w:sz w:val="21"/>
                 <w:szCs w:val="21"/>
-                <w:lang w:val="es-EC"/>
+                <w:lang w:val="en-US"/>
               </w:rPr>
               <w:t>message</w:t>
             </w:r>
@@ -1242,7 +1268,7 @@
                 <w:color w:val="CCCCCC"/>
                 <w:sz w:val="21"/>
                 <w:szCs w:val="21"/>
-                <w:lang w:val="es-EC"/>
+                <w:lang w:val="en-US"/>
               </w:rPr>
               <w:t>) {</w:t>
             </w:r>
@@ -1257,7 +1283,7 @@
                 <w:color w:val="CCCCCC"/>
                 <w:sz w:val="21"/>
                 <w:szCs w:val="21"/>
-                <w:lang w:val="es-EC"/>
+                <w:lang w:val="en-US"/>
               </w:rPr>
             </w:pPr>
             <w:r>
@@ -1266,7 +1292,7 @@
                 <w:color w:val="CCCCCC"/>
                 <w:sz w:val="21"/>
                 <w:szCs w:val="21"/>
-                <w:lang w:val="es-EC"/>
+                <w:lang w:val="en-US"/>
               </w:rPr>
               <w:t xml:space="preserve">            </w:t>
             </w:r>
@@ -1278,7 +1304,7 @@
                 <w:color w:val="DCDCAA"/>
                 <w:sz w:val="21"/>
                 <w:szCs w:val="21"/>
-                <w:lang w:val="es-EC"/>
+                <w:lang w:val="en-US"/>
               </w:rPr>
               <w:t>setLoginStatus</w:t>
             </w:r>
@@ -1289,7 +1315,7 @@
                 <w:color w:val="CCCCCC"/>
                 <w:sz w:val="21"/>
                 <w:szCs w:val="21"/>
-                <w:lang w:val="es-EC"/>
+                <w:lang w:val="en-US"/>
               </w:rPr>
               <w:t>(</w:t>
             </w:r>
@@ -1301,7 +1327,7 @@
                 <w:color w:val="9CDCFE"/>
                 <w:sz w:val="21"/>
                 <w:szCs w:val="21"/>
-                <w:lang w:val="es-EC"/>
+                <w:lang w:val="en-US"/>
               </w:rPr>
               <w:t>candidatoResponse</w:t>
             </w:r>
@@ -1311,7 +1337,7 @@
                 <w:color w:val="CCCCCC"/>
                 <w:sz w:val="21"/>
                 <w:szCs w:val="21"/>
-                <w:lang w:val="es-EC"/>
+                <w:lang w:val="en-US"/>
               </w:rPr>
               <w:t>.</w:t>
             </w:r>
@@ -1321,7 +1347,7 @@
                 <w:color w:val="9CDCFE"/>
                 <w:sz w:val="21"/>
                 <w:szCs w:val="21"/>
-                <w:lang w:val="es-EC"/>
+                <w:lang w:val="en-US"/>
               </w:rPr>
               <w:t>data</w:t>
             </w:r>
@@ -1331,7 +1357,7 @@
                 <w:color w:val="CCCCCC"/>
                 <w:sz w:val="21"/>
                 <w:szCs w:val="21"/>
-                <w:lang w:val="es-EC"/>
+                <w:lang w:val="en-US"/>
               </w:rPr>
               <w:t>.</w:t>
             </w:r>
@@ -1341,7 +1367,7 @@
                 <w:color w:val="9CDCFE"/>
                 <w:sz w:val="21"/>
                 <w:szCs w:val="21"/>
-                <w:lang w:val="es-EC"/>
+                <w:lang w:val="en-US"/>
               </w:rPr>
               <w:t>message</w:t>
             </w:r>
@@ -1352,7 +1378,7 @@
                 <w:color w:val="CCCCCC"/>
                 <w:sz w:val="21"/>
                 <w:szCs w:val="21"/>
-                <w:lang w:val="es-EC"/>
+                <w:lang w:val="en-US"/>
               </w:rPr>
               <w:t>);</w:t>
             </w:r>
@@ -1367,7 +1393,7 @@
                 <w:color w:val="CCCCCC"/>
                 <w:sz w:val="21"/>
                 <w:szCs w:val="21"/>
-                <w:lang w:val="es-EC"/>
+                <w:lang w:val="en-US"/>
               </w:rPr>
             </w:pPr>
             <w:r>
@@ -1376,20 +1402,80 @@
                 <w:color w:val="CCCCCC"/>
                 <w:sz w:val="21"/>
                 <w:szCs w:val="21"/>
-                <w:lang w:val="es-EC"/>
+                <w:lang w:val="en-US"/>
               </w:rPr>
               <w:t xml:space="preserve">          } </w:t>
             </w:r>
+            <w:r>
+              <w:rPr>
+                <w:rFonts w:ascii="Consolas" w:eastAsia="Times New Roman" w:hAnsi="Consolas" w:cs="Times New Roman"/>
+                <w:color w:val="C586C0"/>
+                <w:sz w:val="21"/>
+                <w:szCs w:val="21"/>
+                <w:lang w:val="en-US"/>
+              </w:rPr>
+              <w:t>else</w:t>
+            </w:r>
+            <w:r>
+              <w:rPr>
+                <w:rFonts w:ascii="Consolas" w:eastAsia="Times New Roman" w:hAnsi="Consolas" w:cs="Times New Roman"/>
+                <w:color w:val="CCCCCC"/>
+                <w:sz w:val="21"/>
+                <w:szCs w:val="21"/>
+                <w:lang w:val="en-US"/>
+              </w:rPr>
+              <w:t xml:space="preserve"> </w:t>
+            </w:r>
+            <w:r>
+              <w:rPr>
+                <w:rFonts w:ascii="Consolas" w:eastAsia="Times New Roman" w:hAnsi="Consolas" w:cs="Times New Roman"/>
+                <w:color w:val="C586C0"/>
+                <w:sz w:val="21"/>
+                <w:szCs w:val="21"/>
+                <w:lang w:val="en-US"/>
+              </w:rPr>
+              <w:t>if</w:t>
+            </w:r>
+            <w:r>
+              <w:rPr>
+                <w:rFonts w:ascii="Consolas" w:eastAsia="Times New Roman" w:hAnsi="Consolas" w:cs="Times New Roman"/>
+                <w:color w:val="CCCCCC"/>
+                <w:sz w:val="21"/>
+                <w:szCs w:val="21"/>
+                <w:lang w:val="en-US"/>
+              </w:rPr>
+              <w:t xml:space="preserve"> (</w:t>
+            </w:r>
             <w:proofErr w:type="spellStart"/>
             <w:r>
               <w:rPr>
                 <w:rFonts w:ascii="Consolas" w:eastAsia="Times New Roman" w:hAnsi="Consolas" w:cs="Times New Roman"/>
-                <w:color w:val="C586C0"/>
-                <w:sz w:val="21"/>
-                <w:szCs w:val="21"/>
-                <w:lang w:val="es-EC"/>
-              </w:rPr>
-              <w:t>else</w:t>
+                <w:color w:val="9CDCFE"/>
+                <w:sz w:val="21"/>
+                <w:szCs w:val="21"/>
+                <w:lang w:val="en-US"/>
+              </w:rPr>
+              <w:t>candidatoResponse</w:t>
+            </w:r>
+            <w:r>
+              <w:rPr>
+                <w:rFonts w:ascii="Consolas" w:eastAsia="Times New Roman" w:hAnsi="Consolas" w:cs="Times New Roman"/>
+                <w:color w:val="CCCCCC"/>
+                <w:sz w:val="21"/>
+                <w:szCs w:val="21"/>
+                <w:lang w:val="en-US"/>
+              </w:rPr>
+              <w:t>.</w:t>
+            </w:r>
+            <w:r>
+              <w:rPr>
+                <w:rFonts w:ascii="Consolas" w:eastAsia="Times New Roman" w:hAnsi="Consolas" w:cs="Times New Roman"/>
+                <w:color w:val="9CDCFE"/>
+                <w:sz w:val="21"/>
+                <w:szCs w:val="21"/>
+                <w:lang w:val="en-US"/>
+              </w:rPr>
+              <w:t>data</w:t>
             </w:r>
             <w:proofErr w:type="spellEnd"/>
             <w:r>
@@ -1398,71 +1484,7 @@
                 <w:color w:val="CCCCCC"/>
                 <w:sz w:val="21"/>
                 <w:szCs w:val="21"/>
-                <w:lang w:val="es-EC"/>
-              </w:rPr>
-              <w:t xml:space="preserve"> </w:t>
-            </w:r>
-            <w:proofErr w:type="spellStart"/>
-            <w:r>
-              <w:rPr>
-                <w:rFonts w:ascii="Consolas" w:eastAsia="Times New Roman" w:hAnsi="Consolas" w:cs="Times New Roman"/>
-                <w:color w:val="C586C0"/>
-                <w:sz w:val="21"/>
-                <w:szCs w:val="21"/>
-                <w:lang w:val="es-EC"/>
-              </w:rPr>
-              <w:t>if</w:t>
-            </w:r>
-            <w:proofErr w:type="spellEnd"/>
-            <w:r>
-              <w:rPr>
-                <w:rFonts w:ascii="Consolas" w:eastAsia="Times New Roman" w:hAnsi="Consolas" w:cs="Times New Roman"/>
-                <w:color w:val="CCCCCC"/>
-                <w:sz w:val="21"/>
-                <w:szCs w:val="21"/>
-                <w:lang w:val="es-EC"/>
-              </w:rPr>
-              <w:t xml:space="preserve"> (</w:t>
-            </w:r>
-            <w:proofErr w:type="spellStart"/>
-            <w:r>
-              <w:rPr>
-                <w:rFonts w:ascii="Consolas" w:eastAsia="Times New Roman" w:hAnsi="Consolas" w:cs="Times New Roman"/>
-                <w:color w:val="9CDCFE"/>
-                <w:sz w:val="21"/>
-                <w:szCs w:val="21"/>
-                <w:lang w:val="es-EC"/>
-              </w:rPr>
-              <w:t>candidatoResponse</w:t>
-            </w:r>
-            <w:r>
-              <w:rPr>
-                <w:rFonts w:ascii="Consolas" w:eastAsia="Times New Roman" w:hAnsi="Consolas" w:cs="Times New Roman"/>
-                <w:color w:val="CCCCCC"/>
-                <w:sz w:val="21"/>
-                <w:szCs w:val="21"/>
-                <w:lang w:val="es-EC"/>
-              </w:rPr>
-              <w:t>.</w:t>
-            </w:r>
-            <w:r>
-              <w:rPr>
-                <w:rFonts w:ascii="Consolas" w:eastAsia="Times New Roman" w:hAnsi="Consolas" w:cs="Times New Roman"/>
-                <w:color w:val="9CDCFE"/>
-                <w:sz w:val="21"/>
-                <w:szCs w:val="21"/>
-                <w:lang w:val="es-EC"/>
-              </w:rPr>
-              <w:t>data</w:t>
-            </w:r>
-            <w:proofErr w:type="spellEnd"/>
-            <w:r>
-              <w:rPr>
-                <w:rFonts w:ascii="Consolas" w:eastAsia="Times New Roman" w:hAnsi="Consolas" w:cs="Times New Roman"/>
-                <w:color w:val="CCCCCC"/>
-                <w:sz w:val="21"/>
-                <w:szCs w:val="21"/>
-                <w:lang w:val="es-EC"/>
+                <w:lang w:val="en-US"/>
               </w:rPr>
               <w:t>) {</w:t>
             </w:r>
@@ -1477,7 +1499,7 @@
                 <w:color w:val="CCCCCC"/>
                 <w:sz w:val="21"/>
                 <w:szCs w:val="21"/>
-                <w:lang w:val="es-EC"/>
+                <w:lang w:val="en-US"/>
               </w:rPr>
             </w:pPr>
             <w:r>
@@ -1486,20 +1508,40 @@
                 <w:color w:val="CCCCCC"/>
                 <w:sz w:val="21"/>
                 <w:szCs w:val="21"/>
-                <w:lang w:val="es-EC"/>
+                <w:lang w:val="en-US"/>
               </w:rPr>
               <w:t xml:space="preserve">            </w:t>
             </w:r>
+            <w:r>
+              <w:rPr>
+                <w:rFonts w:ascii="Consolas" w:eastAsia="Times New Roman" w:hAnsi="Consolas" w:cs="Times New Roman"/>
+                <w:color w:val="569CD6"/>
+                <w:sz w:val="21"/>
+                <w:szCs w:val="21"/>
+                <w:lang w:val="en-US"/>
+              </w:rPr>
+              <w:t>const</w:t>
+            </w:r>
+            <w:r>
+              <w:rPr>
+                <w:rFonts w:ascii="Consolas" w:eastAsia="Times New Roman" w:hAnsi="Consolas" w:cs="Times New Roman"/>
+                <w:color w:val="CCCCCC"/>
+                <w:sz w:val="21"/>
+                <w:szCs w:val="21"/>
+                <w:lang w:val="en-US"/>
+              </w:rPr>
+              <w:t xml:space="preserve"> </w:t>
+            </w:r>
             <w:proofErr w:type="spellStart"/>
             <w:r>
               <w:rPr>
                 <w:rFonts w:ascii="Consolas" w:eastAsia="Times New Roman" w:hAnsi="Consolas" w:cs="Times New Roman"/>
-                <w:color w:val="569CD6"/>
-                <w:sz w:val="21"/>
-                <w:szCs w:val="21"/>
-                <w:lang w:val="es-EC"/>
-              </w:rPr>
-              <w:t>const</w:t>
+                <w:color w:val="4FC1FF"/>
+                <w:sz w:val="21"/>
+                <w:szCs w:val="21"/>
+                <w:lang w:val="en-US"/>
+              </w:rPr>
+              <w:t>candidato</w:t>
             </w:r>
             <w:proofErr w:type="spellEnd"/>
             <w:r>
@@ -1508,50 +1550,30 @@
                 <w:color w:val="CCCCCC"/>
                 <w:sz w:val="21"/>
                 <w:szCs w:val="21"/>
-                <w:lang w:val="es-EC"/>
+                <w:lang w:val="en-US"/>
               </w:rPr>
               <w:t xml:space="preserve"> </w:t>
             </w:r>
             <w:r>
               <w:rPr>
                 <w:rFonts w:ascii="Consolas" w:eastAsia="Times New Roman" w:hAnsi="Consolas" w:cs="Times New Roman"/>
-                <w:color w:val="4FC1FF"/>
-                <w:sz w:val="21"/>
-                <w:szCs w:val="21"/>
-                <w:lang w:val="es-EC"/>
-              </w:rPr>
-              <w:t>candidato</w:t>
-            </w:r>
-            <w:r>
-              <w:rPr>
-                <w:rFonts w:ascii="Consolas" w:eastAsia="Times New Roman" w:hAnsi="Consolas" w:cs="Times New Roman"/>
-                <w:color w:val="CCCCCC"/>
-                <w:sz w:val="21"/>
-                <w:szCs w:val="21"/>
-                <w:lang w:val="es-EC"/>
+                <w:color w:val="D4D4D4"/>
+                <w:sz w:val="21"/>
+                <w:szCs w:val="21"/>
+                <w:lang w:val="en-US"/>
+              </w:rPr>
+              <w:t>=</w:t>
+            </w:r>
+            <w:r>
+              <w:rPr>
+                <w:rFonts w:ascii="Consolas" w:eastAsia="Times New Roman" w:hAnsi="Consolas" w:cs="Times New Roman"/>
+                <w:color w:val="CCCCCC"/>
+                <w:sz w:val="21"/>
+                <w:szCs w:val="21"/>
+                <w:lang w:val="en-US"/>
               </w:rPr>
               <w:t xml:space="preserve"> </w:t>
             </w:r>
-            <w:r>
-              <w:rPr>
-                <w:rFonts w:ascii="Consolas" w:eastAsia="Times New Roman" w:hAnsi="Consolas" w:cs="Times New Roman"/>
-                <w:color w:val="D4D4D4"/>
-                <w:sz w:val="21"/>
-                <w:szCs w:val="21"/>
-                <w:lang w:val="es-EC"/>
-              </w:rPr>
-              <w:t>=</w:t>
-            </w:r>
-            <w:r>
-              <w:rPr>
-                <w:rFonts w:ascii="Consolas" w:eastAsia="Times New Roman" w:hAnsi="Consolas" w:cs="Times New Roman"/>
-                <w:color w:val="CCCCCC"/>
-                <w:sz w:val="21"/>
-                <w:szCs w:val="21"/>
-                <w:lang w:val="es-EC"/>
-              </w:rPr>
-              <w:t xml:space="preserve"> </w:t>
-            </w:r>
             <w:proofErr w:type="spellStart"/>
             <w:r>
               <w:rPr>
@@ -1559,7 +1581,7 @@
                 <w:color w:val="9CDCFE"/>
                 <w:sz w:val="21"/>
                 <w:szCs w:val="21"/>
-                <w:lang w:val="es-EC"/>
+                <w:lang w:val="en-US"/>
               </w:rPr>
               <w:t>candidatoResponse</w:t>
             </w:r>
@@ -1569,17 +1591,18 @@
                 <w:color w:val="CCCCCC"/>
                 <w:sz w:val="21"/>
                 <w:szCs w:val="21"/>
-                <w:lang w:val="es-EC"/>
+                <w:lang w:val="en-US"/>
               </w:rPr>
               <w:t>.</w:t>
             </w:r>
+            <w:proofErr w:type="gramStart"/>
             <w:r>
               <w:rPr>
                 <w:rFonts w:ascii="Consolas" w:eastAsia="Times New Roman" w:hAnsi="Consolas" w:cs="Times New Roman"/>
                 <w:color w:val="9CDCFE"/>
                 <w:sz w:val="21"/>
                 <w:szCs w:val="21"/>
-                <w:lang w:val="es-EC"/>
+                <w:lang w:val="en-US"/>
               </w:rPr>
               <w:t>data</w:t>
             </w:r>
@@ -1590,10 +1613,11 @@
                 <w:color w:val="CCCCCC"/>
                 <w:sz w:val="21"/>
                 <w:szCs w:val="21"/>
-                <w:lang w:val="es-EC"/>
+                <w:lang w:val="en-US"/>
               </w:rPr>
               <w:t>;</w:t>
             </w:r>
+            <w:proofErr w:type="gramEnd"/>
           </w:p>
           <w:p>
             <w:pPr>
@@ -1605,7 +1629,7 @@
                 <w:color w:val="CCCCCC"/>
                 <w:sz w:val="21"/>
                 <w:szCs w:val="21"/>
-                <w:lang w:val="es-EC"/>
+                <w:lang w:val="en-US"/>
               </w:rPr>
             </w:pPr>
             <w:r>
@@ -1614,7 +1638,7 @@
                 <w:color w:val="CCCCCC"/>
                 <w:sz w:val="21"/>
                 <w:szCs w:val="21"/>
-                <w:lang w:val="es-EC"/>
+                <w:lang w:val="en-US"/>
               </w:rPr>
               <w:t xml:space="preserve">            </w:t>
             </w:r>
@@ -1626,7 +1650,7 @@
                 <w:color w:val="DCDCAA"/>
                 <w:sz w:val="21"/>
                 <w:szCs w:val="21"/>
-                <w:lang w:val="es-EC"/>
+                <w:lang w:val="en-US"/>
               </w:rPr>
               <w:t>setLoginStatus</w:t>
             </w:r>
@@ -1637,7 +1661,7 @@
                 <w:color w:val="CCCCCC"/>
                 <w:sz w:val="21"/>
                 <w:szCs w:val="21"/>
-                <w:lang w:val="es-EC"/>
+                <w:lang w:val="en-US"/>
               </w:rPr>
               <w:t>(</w:t>
             </w:r>
@@ -1648,17 +1672,39 @@
                 <w:color w:val="CE9178"/>
                 <w:sz w:val="21"/>
                 <w:szCs w:val="21"/>
-                <w:lang w:val="es-EC"/>
-              </w:rPr>
-              <w:t>"Bienvenido Candidato: "</w:t>
-            </w:r>
-            <w:r>
-              <w:rPr>
-                <w:rFonts w:ascii="Consolas" w:eastAsia="Times New Roman" w:hAnsi="Consolas" w:cs="Times New Roman"/>
-                <w:color w:val="CCCCCC"/>
-                <w:sz w:val="21"/>
-                <w:szCs w:val="21"/>
-                <w:lang w:val="es-EC"/>
+                <w:lang w:val="en-US"/>
+              </w:rPr>
+              <w:t xml:space="preserve">"Bienvenido </w:t>
+            </w:r>
+            <w:proofErr w:type="spellStart"/>
+            <w:r>
+              <w:rPr>
+                <w:rFonts w:ascii="Consolas" w:eastAsia="Times New Roman" w:hAnsi="Consolas" w:cs="Times New Roman"/>
+                <w:color w:val="CE9178"/>
+                <w:sz w:val="21"/>
+                <w:szCs w:val="21"/>
+                <w:lang w:val="en-US"/>
+              </w:rPr>
+              <w:t>Candidato</w:t>
+            </w:r>
+            <w:proofErr w:type="spellEnd"/>
+            <w:r>
+              <w:rPr>
+                <w:rFonts w:ascii="Consolas" w:eastAsia="Times New Roman" w:hAnsi="Consolas" w:cs="Times New Roman"/>
+                <w:color w:val="CE9178"/>
+                <w:sz w:val="21"/>
+                <w:szCs w:val="21"/>
+                <w:lang w:val="en-US"/>
+              </w:rPr>
+              <w:t>: "</w:t>
+            </w:r>
+            <w:r>
+              <w:rPr>
+                <w:rFonts w:ascii="Consolas" w:eastAsia="Times New Roman" w:hAnsi="Consolas" w:cs="Times New Roman"/>
+                <w:color w:val="CCCCCC"/>
+                <w:sz w:val="21"/>
+                <w:szCs w:val="21"/>
+                <w:lang w:val="en-US"/>
               </w:rPr>
               <w:t xml:space="preserve"> </w:t>
             </w:r>
@@ -1668,7 +1714,7 @@
                 <w:color w:val="D4D4D4"/>
                 <w:sz w:val="21"/>
                 <w:szCs w:val="21"/>
-                <w:lang w:val="es-EC"/>
+                <w:lang w:val="en-US"/>
               </w:rPr>
               <w:t>+</w:t>
             </w:r>
@@ -1678,7 +1724,7 @@
                 <w:color w:val="CCCCCC"/>
                 <w:sz w:val="21"/>
                 <w:szCs w:val="21"/>
-                <w:lang w:val="es-EC"/>
+                <w:lang w:val="en-US"/>
               </w:rPr>
               <w:t xml:space="preserve"> </w:t>
             </w:r>
@@ -1689,7 +1735,7 @@
                 <w:color w:val="CCCCCC"/>
                 <w:sz w:val="21"/>
                 <w:szCs w:val="21"/>
-                <w:lang w:val="es-EC"/>
+                <w:lang w:val="en-US"/>
               </w:rPr>
               <w:t>c</w:t>
             </w:r>
@@ -1699,7 +1745,7 @@
                 <w:color w:val="4FC1FF"/>
                 <w:sz w:val="21"/>
                 <w:szCs w:val="21"/>
-                <w:lang w:val="es-EC"/>
+                <w:lang w:val="en-US"/>
               </w:rPr>
               <w:t>andidato</w:t>
             </w:r>
@@ -1709,7 +1755,7 @@
                 <w:color w:val="CCCCCC"/>
                 <w:sz w:val="21"/>
                 <w:szCs w:val="21"/>
-                <w:lang w:val="es-EC"/>
+                <w:lang w:val="en-US"/>
               </w:rPr>
               <w:t>.</w:t>
             </w:r>
@@ -1719,7 +1765,7 @@
                 <w:color w:val="9CDCFE"/>
                 <w:sz w:val="21"/>
                 <w:szCs w:val="21"/>
-                <w:lang w:val="es-EC"/>
+                <w:lang w:val="en-US"/>
               </w:rPr>
               <w:t>cand_num_identificacion</w:t>
             </w:r>
@@ -1730,7 +1776,7 @@
                 <w:color w:val="CCCCCC"/>
                 <w:sz w:val="21"/>
                 <w:szCs w:val="21"/>
-                <w:lang w:val="es-EC"/>
+                <w:lang w:val="en-US"/>
               </w:rPr>
               <w:t>);</w:t>
             </w:r>
@@ -1745,7 +1791,7 @@
                 <w:color w:val="CCCCCC"/>
                 <w:sz w:val="21"/>
                 <w:szCs w:val="21"/>
-                <w:lang w:val="es-EC"/>
+                <w:lang w:val="en-US"/>
               </w:rPr>
             </w:pPr>
             <w:r>
@@ -1754,7 +1800,7 @@
                 <w:color w:val="CCCCCC"/>
                 <w:sz w:val="21"/>
                 <w:szCs w:val="21"/>
-                <w:lang w:val="es-EC"/>
+                <w:lang w:val="en-US"/>
               </w:rPr>
               <w:t xml:space="preserve">            </w:t>
             </w:r>
@@ -1765,7 +1811,7 @@
                 <w:color w:val="DCDCAA"/>
                 <w:sz w:val="21"/>
                 <w:szCs w:val="21"/>
-                <w:lang w:val="es-EC"/>
+                <w:lang w:val="en-US"/>
               </w:rPr>
               <w:t>setCandidato</w:t>
             </w:r>
@@ -1776,30 +1822,34 @@
                 <w:color w:val="CCCCCC"/>
                 <w:sz w:val="21"/>
                 <w:szCs w:val="21"/>
-                <w:lang w:val="es-EC"/>
+                <w:lang w:val="en-US"/>
               </w:rPr>
               <w:t>(</w:t>
             </w:r>
+            <w:proofErr w:type="spellStart"/>
             <w:r>
               <w:rPr>
                 <w:rFonts w:ascii="Consolas" w:eastAsia="Times New Roman" w:hAnsi="Consolas" w:cs="Times New Roman"/>
                 <w:color w:val="4FC1FF"/>
                 <w:sz w:val="21"/>
                 <w:szCs w:val="21"/>
-                <w:lang w:val="es-EC"/>
+                <w:lang w:val="en-US"/>
               </w:rPr>
               <w:t>candidato</w:t>
             </w:r>
-            <w:r>
-              <w:rPr>
-                <w:rFonts w:ascii="Consolas" w:eastAsia="Times New Roman" w:hAnsi="Consolas" w:cs="Times New Roman"/>
-                <w:color w:val="CCCCCC"/>
-                <w:sz w:val="21"/>
-                <w:szCs w:val="21"/>
-                <w:lang w:val="es-EC"/>
+            <w:proofErr w:type="spellEnd"/>
+            <w:proofErr w:type="gramStart"/>
+            <w:r>
+              <w:rPr>
+                <w:rFonts w:ascii="Consolas" w:eastAsia="Times New Roman" w:hAnsi="Consolas" w:cs="Times New Roman"/>
+                <w:color w:val="CCCCCC"/>
+                <w:sz w:val="21"/>
+                <w:szCs w:val="21"/>
+                <w:lang w:val="en-US"/>
               </w:rPr>
               <w:t>);</w:t>
             </w:r>
+            <w:proofErr w:type="gramEnd"/>
           </w:p>
           <w:p>
             <w:pPr>
@@ -1811,7 +1861,7 @@
                 <w:color w:val="CCCCCC"/>
                 <w:sz w:val="21"/>
                 <w:szCs w:val="21"/>
-                <w:lang w:val="es-EC"/>
+                <w:lang w:val="en-US"/>
               </w:rPr>
             </w:pPr>
             <w:r>
@@ -1820,7 +1870,7 @@
                 <w:color w:val="CCCCCC"/>
                 <w:sz w:val="21"/>
                 <w:szCs w:val="21"/>
-                <w:lang w:val="es-EC"/>
+                <w:lang w:val="en-US"/>
               </w:rPr>
               <w:t xml:space="preserve">            </w:t>
             </w:r>
@@ -1831,7 +1881,7 @@
                 <w:color w:val="9CDCFE"/>
                 <w:sz w:val="21"/>
                 <w:szCs w:val="21"/>
-                <w:lang w:val="es-EC"/>
+                <w:lang w:val="en-US"/>
               </w:rPr>
               <w:t>localStorage</w:t>
             </w:r>
@@ -1841,7 +1891,7 @@
                 <w:color w:val="CCCCCC"/>
                 <w:sz w:val="21"/>
                 <w:szCs w:val="21"/>
-                <w:lang w:val="es-EC"/>
+                <w:lang w:val="en-US"/>
               </w:rPr>
               <w:t>.</w:t>
             </w:r>
@@ -1851,7 +1901,7 @@
                 <w:color w:val="DCDCAA"/>
                 <w:sz w:val="21"/>
                 <w:szCs w:val="21"/>
-                <w:lang w:val="es-EC"/>
+                <w:lang w:val="en-US"/>
               </w:rPr>
               <w:t>setItem</w:t>
             </w:r>
@@ -1862,7 +1912,7 @@
                 <w:color w:val="CCCCCC"/>
                 <w:sz w:val="21"/>
                 <w:szCs w:val="21"/>
-                <w:lang w:val="es-EC"/>
+                <w:lang w:val="en-US"/>
               </w:rPr>
               <w:t>(</w:t>
             </w:r>
@@ -1872,62 +1922,42 @@
                 <w:color w:val="CE9178"/>
                 <w:sz w:val="21"/>
                 <w:szCs w:val="21"/>
-                <w:lang w:val="es-EC"/>
-              </w:rPr>
-              <w:t>"</w:t>
-            </w:r>
-            <w:proofErr w:type="spellStart"/>
+                <w:lang w:val="en-US"/>
+              </w:rPr>
+              <w:t>"auth"</w:t>
+            </w:r>
+            <w:r>
+              <w:rPr>
+                <w:rFonts w:ascii="Consolas" w:eastAsia="Times New Roman" w:hAnsi="Consolas" w:cs="Times New Roman"/>
+                <w:color w:val="CCCCCC"/>
+                <w:sz w:val="21"/>
+                <w:szCs w:val="21"/>
+                <w:lang w:val="en-US"/>
+              </w:rPr>
+              <w:t xml:space="preserve">, </w:t>
+            </w:r>
             <w:r>
               <w:rPr>
                 <w:rFonts w:ascii="Consolas" w:eastAsia="Times New Roman" w:hAnsi="Consolas" w:cs="Times New Roman"/>
                 <w:color w:val="CE9178"/>
                 <w:sz w:val="21"/>
                 <w:szCs w:val="21"/>
-                <w:lang w:val="es-EC"/>
-              </w:rPr>
-              <w:t>auth</w:t>
-            </w:r>
-            <w:proofErr w:type="spellEnd"/>
-            <w:r>
-              <w:rPr>
-                <w:rFonts w:ascii="Consolas" w:eastAsia="Times New Roman" w:hAnsi="Consolas" w:cs="Times New Roman"/>
-                <w:color w:val="CE9178"/>
-                <w:sz w:val="21"/>
-                <w:szCs w:val="21"/>
-                <w:lang w:val="es-EC"/>
-              </w:rPr>
-              <w:t>"</w:t>
-            </w:r>
-            <w:r>
-              <w:rPr>
-                <w:rFonts w:ascii="Consolas" w:eastAsia="Times New Roman" w:hAnsi="Consolas" w:cs="Times New Roman"/>
-                <w:color w:val="CCCCCC"/>
-                <w:sz w:val="21"/>
-                <w:szCs w:val="21"/>
-                <w:lang w:val="es-EC"/>
-              </w:rPr>
-              <w:t xml:space="preserve">, </w:t>
-            </w:r>
-            <w:r>
-              <w:rPr>
-                <w:rFonts w:ascii="Consolas" w:eastAsia="Times New Roman" w:hAnsi="Consolas" w:cs="Times New Roman"/>
-                <w:color w:val="CE9178"/>
-                <w:sz w:val="21"/>
-                <w:szCs w:val="21"/>
-                <w:lang w:val="es-EC"/>
+                <w:lang w:val="en-US"/>
               </w:rPr>
               <w:t>"yes"</w:t>
             </w:r>
-            <w:r>
-              <w:rPr>
-                <w:rFonts w:ascii="Consolas" w:eastAsia="Times New Roman" w:hAnsi="Consolas" w:cs="Times New Roman"/>
-                <w:color w:val="CCCCCC"/>
-                <w:sz w:val="21"/>
-                <w:szCs w:val="21"/>
-                <w:lang w:val="es-EC"/>
+            <w:proofErr w:type="gramStart"/>
+            <w:r>
+              <w:rPr>
+                <w:rFonts w:ascii="Consolas" w:eastAsia="Times New Roman" w:hAnsi="Consolas" w:cs="Times New Roman"/>
+                <w:color w:val="CCCCCC"/>
+                <w:sz w:val="21"/>
+                <w:szCs w:val="21"/>
+                <w:lang w:val="en-US"/>
               </w:rPr>
               <w:t>);</w:t>
             </w:r>
+            <w:proofErr w:type="gramEnd"/>
           </w:p>
           <w:p>
             <w:pPr>
@@ -1939,7 +1969,7 @@
                 <w:color w:val="CCCCCC"/>
                 <w:sz w:val="21"/>
                 <w:szCs w:val="21"/>
-                <w:lang w:val="es-EC"/>
+                <w:lang w:val="en-US"/>
               </w:rPr>
             </w:pPr>
             <w:r>
@@ -1948,7 +1978,7 @@
                 <w:color w:val="CCCCCC"/>
                 <w:sz w:val="21"/>
                 <w:szCs w:val="21"/>
-                <w:lang w:val="es-EC"/>
+                <w:lang w:val="en-US"/>
               </w:rPr>
               <w:t xml:space="preserve">            </w:t>
             </w:r>
@@ -1959,7 +1989,7 @@
                 <w:color w:val="9CDCFE"/>
                 <w:sz w:val="21"/>
                 <w:szCs w:val="21"/>
-                <w:lang w:val="es-EC"/>
+                <w:lang w:val="en-US"/>
               </w:rPr>
               <w:t>localStorage</w:t>
             </w:r>
@@ -1969,7 +1999,7 @@
                 <w:color w:val="CCCCCC"/>
                 <w:sz w:val="21"/>
                 <w:szCs w:val="21"/>
-                <w:lang w:val="es-EC"/>
+                <w:lang w:val="en-US"/>
               </w:rPr>
               <w:t>.</w:t>
             </w:r>
@@ -1979,7 +2009,7 @@
                 <w:color w:val="DCDCAA"/>
                 <w:sz w:val="21"/>
                 <w:szCs w:val="21"/>
-                <w:lang w:val="es-EC"/>
+                <w:lang w:val="en-US"/>
               </w:rPr>
               <w:t>setItem</w:t>
             </w:r>
@@ -1990,7 +2020,7 @@
                 <w:color w:val="CCCCCC"/>
                 <w:sz w:val="21"/>
                 <w:szCs w:val="21"/>
-                <w:lang w:val="es-EC"/>
+                <w:lang w:val="en-US"/>
               </w:rPr>
               <w:t>(</w:t>
             </w:r>
@@ -2000,7 +2030,7 @@
                 <w:color w:val="CE9178"/>
                 <w:sz w:val="21"/>
                 <w:szCs w:val="21"/>
-                <w:lang w:val="es-EC"/>
+                <w:lang w:val="en-US"/>
               </w:rPr>
               <w:t>"Tipo"</w:t>
             </w:r>
@@ -2010,7 +2040,7 @@
                 <w:color w:val="CCCCCC"/>
                 <w:sz w:val="21"/>
                 <w:szCs w:val="21"/>
-                <w:lang w:val="es-EC"/>
+                <w:lang w:val="en-US"/>
               </w:rPr>
               <w:t xml:space="preserve">, </w:t>
             </w:r>
@@ -2020,20 +2050,44 @@
                 <w:color w:val="CE9178"/>
                 <w:sz w:val="21"/>
                 <w:szCs w:val="21"/>
-                <w:lang w:val="es-EC"/>
-              </w:rPr>
-              <w:t>"postulante"</w:t>
-            </w:r>
-            <w:r>
-              <w:rPr>
-                <w:rFonts w:ascii="Consolas" w:eastAsia="Times New Roman" w:hAnsi="Consolas" w:cs="Times New Roman"/>
-                <w:color w:val="CCCCCC"/>
-                <w:sz w:val="21"/>
-                <w:szCs w:val="21"/>
-                <w:lang w:val="es-EC"/>
+                <w:lang w:val="en-US"/>
+              </w:rPr>
+              <w:t>"</w:t>
+            </w:r>
+            <w:proofErr w:type="spellStart"/>
+            <w:r>
+              <w:rPr>
+                <w:rFonts w:ascii="Consolas" w:eastAsia="Times New Roman" w:hAnsi="Consolas" w:cs="Times New Roman"/>
+                <w:color w:val="CE9178"/>
+                <w:sz w:val="21"/>
+                <w:szCs w:val="21"/>
+                <w:lang w:val="en-US"/>
+              </w:rPr>
+              <w:t>postulante</w:t>
+            </w:r>
+            <w:proofErr w:type="spellEnd"/>
+            <w:r>
+              <w:rPr>
+                <w:rFonts w:ascii="Consolas" w:eastAsia="Times New Roman" w:hAnsi="Consolas" w:cs="Times New Roman"/>
+                <w:color w:val="CE9178"/>
+                <w:sz w:val="21"/>
+                <w:szCs w:val="21"/>
+                <w:lang w:val="en-US"/>
+              </w:rPr>
+              <w:t>"</w:t>
+            </w:r>
+            <w:proofErr w:type="gramStart"/>
+            <w:r>
+              <w:rPr>
+                <w:rFonts w:ascii="Consolas" w:eastAsia="Times New Roman" w:hAnsi="Consolas" w:cs="Times New Roman"/>
+                <w:color w:val="CCCCCC"/>
+                <w:sz w:val="21"/>
+                <w:szCs w:val="21"/>
+                <w:lang w:val="en-US"/>
               </w:rPr>
               <w:t>);</w:t>
             </w:r>
+            <w:proofErr w:type="gramEnd"/>
           </w:p>
           <w:p>
             <w:pPr>
@@ -2054,7 +2108,7 @@
                 <w:color w:val="CCCCCC"/>
                 <w:sz w:val="21"/>
                 <w:szCs w:val="21"/>
-                <w:lang w:val="es-EC"/>
+                <w:lang w:val="en-US"/>
               </w:rPr>
               <w:t xml:space="preserve">            </w:t>
             </w:r>
@@ -2689,7 +2743,7 @@
                 <w:color w:val="CCCCCC"/>
                 <w:sz w:val="21"/>
                 <w:szCs w:val="21"/>
-                <w:lang w:val="es-EC"/>
+                <w:lang w:val="en-US"/>
               </w:rPr>
             </w:pPr>
             <w:r>
@@ -2709,7 +2763,7 @@
                 <w:color w:val="9CDCFE"/>
                 <w:sz w:val="21"/>
                 <w:szCs w:val="21"/>
-                <w:lang w:val="es-EC"/>
+                <w:lang w:val="en-US"/>
               </w:rPr>
               <w:t>localStorage</w:t>
             </w:r>
@@ -2719,7 +2773,7 @@
                 <w:color w:val="CCCCCC"/>
                 <w:sz w:val="21"/>
                 <w:szCs w:val="21"/>
-                <w:lang w:val="es-EC"/>
+                <w:lang w:val="en-US"/>
               </w:rPr>
               <w:t>.</w:t>
             </w:r>
@@ -2729,7 +2783,7 @@
                 <w:color w:val="DCDCAA"/>
                 <w:sz w:val="21"/>
                 <w:szCs w:val="21"/>
-                <w:lang w:val="es-EC"/>
+                <w:lang w:val="en-US"/>
               </w:rPr>
               <w:t>setItem</w:t>
             </w:r>
@@ -2740,7 +2794,7 @@
                 <w:color w:val="CCCCCC"/>
                 <w:sz w:val="21"/>
                 <w:szCs w:val="21"/>
-                <w:lang w:val="es-EC"/>
+                <w:lang w:val="en-US"/>
               </w:rPr>
               <w:t>(</w:t>
             </w:r>
@@ -2750,7 +2804,7 @@
                 <w:color w:val="CE9178"/>
                 <w:sz w:val="21"/>
                 <w:szCs w:val="21"/>
-                <w:lang w:val="es-EC"/>
+                <w:lang w:val="en-US"/>
               </w:rPr>
               <w:t>"email"</w:t>
             </w:r>
@@ -2760,7 +2814,7 @@
                 <w:color w:val="CCCCCC"/>
                 <w:sz w:val="21"/>
                 <w:szCs w:val="21"/>
-                <w:lang w:val="es-EC"/>
+                <w:lang w:val="en-US"/>
               </w:rPr>
               <w:t xml:space="preserve">, </w:t>
             </w:r>
@@ -2772,7 +2826,7 @@
                 <w:color w:val="4FC1FF"/>
                 <w:sz w:val="21"/>
                 <w:szCs w:val="21"/>
-                <w:lang w:val="es-EC"/>
+                <w:lang w:val="en-US"/>
               </w:rPr>
               <w:t>candidato</w:t>
             </w:r>
@@ -2782,7 +2836,7 @@
                 <w:color w:val="CCCCCC"/>
                 <w:sz w:val="21"/>
                 <w:szCs w:val="21"/>
-                <w:lang w:val="es-EC"/>
+                <w:lang w:val="en-US"/>
               </w:rPr>
               <w:t>.</w:t>
             </w:r>
@@ -2792,7 +2846,7 @@
                 <w:color w:val="9CDCFE"/>
                 <w:sz w:val="21"/>
                 <w:szCs w:val="21"/>
-                <w:lang w:val="es-EC"/>
+                <w:lang w:val="en-US"/>
               </w:rPr>
               <w:t>cand</w:t>
             </w:r>
@@ -2803,7 +2857,7 @@
                 <w:color w:val="9CDCFE"/>
                 <w:sz w:val="21"/>
                 <w:szCs w:val="21"/>
-                <w:lang w:val="es-EC"/>
+                <w:lang w:val="en-US"/>
               </w:rPr>
               <w:t>_correo</w:t>
             </w:r>
@@ -2814,7 +2868,7 @@
                 <w:color w:val="CCCCCC"/>
                 <w:sz w:val="21"/>
                 <w:szCs w:val="21"/>
-                <w:lang w:val="es-EC"/>
+                <w:lang w:val="en-US"/>
               </w:rPr>
               <w:t>);</w:t>
             </w:r>
@@ -2829,7 +2883,7 @@
                 <w:color w:val="CCCCCC"/>
                 <w:sz w:val="21"/>
                 <w:szCs w:val="21"/>
-                <w:lang w:val="es-EC"/>
+                <w:lang w:val="en-US"/>
               </w:rPr>
             </w:pPr>
             <w:r>
@@ -2838,7 +2892,7 @@
                 <w:color w:val="CCCCCC"/>
                 <w:sz w:val="21"/>
                 <w:szCs w:val="21"/>
-                <w:lang w:val="es-EC"/>
+                <w:lang w:val="en-US"/>
               </w:rPr>
               <w:t xml:space="preserve">            </w:t>
             </w:r>
@@ -2849,7 +2903,7 @@
                 <w:color w:val="DCDCAA"/>
                 <w:sz w:val="21"/>
                 <w:szCs w:val="21"/>
-                <w:lang w:val="es-EC"/>
+                <w:lang w:val="en-US"/>
               </w:rPr>
               <w:t>handleAuthentication</w:t>
             </w:r>
@@ -2860,7 +2914,7 @@
                 <w:color w:val="CCCCCC"/>
                 <w:sz w:val="21"/>
                 <w:szCs w:val="21"/>
-                <w:lang w:val="es-EC"/>
+                <w:lang w:val="en-US"/>
               </w:rPr>
               <w:t>(</w:t>
             </w:r>
@@ -2870,20 +2924,22 @@
                 <w:color w:val="569CD6"/>
                 <w:sz w:val="21"/>
                 <w:szCs w:val="21"/>
-                <w:lang w:val="es-EC"/>
+                <w:lang w:val="en-US"/>
               </w:rPr>
               <w:t>true</w:t>
             </w:r>
-            <w:r>
-              <w:rPr>
-                <w:rFonts w:ascii="Consolas" w:eastAsia="Times New Roman" w:hAnsi="Consolas" w:cs="Times New Roman"/>
-                <w:color w:val="CCCCCC"/>
-                <w:sz w:val="21"/>
-                <w:szCs w:val="21"/>
-                <w:lang w:val="es-EC"/>
+            <w:proofErr w:type="gramStart"/>
+            <w:r>
+              <w:rPr>
+                <w:rFonts w:ascii="Consolas" w:eastAsia="Times New Roman" w:hAnsi="Consolas" w:cs="Times New Roman"/>
+                <w:color w:val="CCCCCC"/>
+                <w:sz w:val="21"/>
+                <w:szCs w:val="21"/>
+                <w:lang w:val="en-US"/>
               </w:rPr>
               <w:t>);</w:t>
             </w:r>
+            <w:proofErr w:type="gramEnd"/>
           </w:p>
           <w:p>
             <w:pPr>
@@ -2895,7 +2951,7 @@
                 <w:color w:val="CCCCCC"/>
                 <w:sz w:val="21"/>
                 <w:szCs w:val="21"/>
-                <w:lang w:val="es-EC"/>
+                <w:lang w:val="en-US"/>
               </w:rPr>
             </w:pPr>
             <w:r>
@@ -2904,21 +2960,82 @@
                 <w:color w:val="CCCCCC"/>
                 <w:sz w:val="21"/>
                 <w:szCs w:val="21"/>
-                <w:lang w:val="es-EC"/>
+                <w:lang w:val="en-US"/>
               </w:rPr>
               <w:t xml:space="preserve">            </w:t>
             </w:r>
+            <w:proofErr w:type="gramStart"/>
+            <w:r>
+              <w:rPr>
+                <w:rFonts w:ascii="Consolas" w:eastAsia="Times New Roman" w:hAnsi="Consolas" w:cs="Times New Roman"/>
+                <w:color w:val="DCDCAA"/>
+                <w:sz w:val="21"/>
+                <w:szCs w:val="21"/>
+                <w:lang w:val="en-US"/>
+              </w:rPr>
+              <w:t>navigate</w:t>
+            </w:r>
+            <w:r>
+              <w:rPr>
+                <w:rFonts w:ascii="Consolas" w:eastAsia="Times New Roman" w:hAnsi="Consolas" w:cs="Times New Roman"/>
+                <w:color w:val="CCCCCC"/>
+                <w:sz w:val="21"/>
+                <w:szCs w:val="21"/>
+                <w:lang w:val="en-US"/>
+              </w:rPr>
+              <w:t>(</w:t>
+            </w:r>
+            <w:proofErr w:type="gramEnd"/>
+            <w:r>
+              <w:rPr>
+                <w:rFonts w:ascii="Consolas" w:eastAsia="Times New Roman" w:hAnsi="Consolas" w:cs="Times New Roman"/>
+                <w:color w:val="CE9178"/>
+                <w:sz w:val="21"/>
+                <w:szCs w:val="21"/>
+                <w:lang w:val="en-US"/>
+              </w:rPr>
+              <w:t>"/home"</w:t>
+            </w:r>
+            <w:r>
+              <w:rPr>
+                <w:rFonts w:ascii="Consolas" w:eastAsia="Times New Roman" w:hAnsi="Consolas" w:cs="Times New Roman"/>
+                <w:color w:val="CCCCCC"/>
+                <w:sz w:val="21"/>
+                <w:szCs w:val="21"/>
+                <w:lang w:val="en-US"/>
+              </w:rPr>
+              <w:t xml:space="preserve">, { </w:t>
+            </w:r>
+            <w:r>
+              <w:rPr>
+                <w:rFonts w:ascii="Consolas" w:eastAsia="Times New Roman" w:hAnsi="Consolas" w:cs="Times New Roman"/>
+                <w:color w:val="9CDCFE"/>
+                <w:sz w:val="21"/>
+                <w:szCs w:val="21"/>
+                <w:lang w:val="en-US"/>
+              </w:rPr>
+              <w:t>state:</w:t>
+            </w:r>
+            <w:r>
+              <w:rPr>
+                <w:rFonts w:ascii="Consolas" w:eastAsia="Times New Roman" w:hAnsi="Consolas" w:cs="Times New Roman"/>
+                <w:color w:val="CCCCCC"/>
+                <w:sz w:val="21"/>
+                <w:szCs w:val="21"/>
+                <w:lang w:val="en-US"/>
+              </w:rPr>
+              <w:t xml:space="preserve"> { </w:t>
+            </w:r>
             <w:proofErr w:type="spellStart"/>
-            <w:proofErr w:type="gramStart"/>
-            <w:r>
-              <w:rPr>
-                <w:rFonts w:ascii="Consolas" w:eastAsia="Times New Roman" w:hAnsi="Consolas" w:cs="Times New Roman"/>
-                <w:color w:val="DCDCAA"/>
-                <w:sz w:val="21"/>
-                <w:szCs w:val="21"/>
-                <w:lang w:val="es-EC"/>
-              </w:rPr>
-              <w:t>navigate</w:t>
+            <w:r>
+              <w:rPr>
+                <w:rFonts w:ascii="Consolas" w:eastAsia="Times New Roman" w:hAnsi="Consolas" w:cs="Times New Roman"/>
+                <w:color w:val="9CDCFE"/>
+                <w:sz w:val="21"/>
+                <w:szCs w:val="21"/>
+                <w:lang w:val="en-US"/>
+              </w:rPr>
+              <w:t>candidato</w:t>
             </w:r>
             <w:proofErr w:type="spellEnd"/>
             <w:r>
@@ -2927,80 +3044,7 @@
                 <w:color w:val="CCCCCC"/>
                 <w:sz w:val="21"/>
                 <w:szCs w:val="21"/>
-                <w:lang w:val="es-EC"/>
-              </w:rPr>
-              <w:t>(</w:t>
-            </w:r>
-            <w:proofErr w:type="gramEnd"/>
-            <w:r>
-              <w:rPr>
-                <w:rFonts w:ascii="Consolas" w:eastAsia="Times New Roman" w:hAnsi="Consolas" w:cs="Times New Roman"/>
-                <w:color w:val="CE9178"/>
-                <w:sz w:val="21"/>
-                <w:szCs w:val="21"/>
-                <w:lang w:val="es-EC"/>
-              </w:rPr>
-              <w:t>"/home"</w:t>
-            </w:r>
-            <w:r>
-              <w:rPr>
-                <w:rFonts w:ascii="Consolas" w:eastAsia="Times New Roman" w:hAnsi="Consolas" w:cs="Times New Roman"/>
-                <w:color w:val="CCCCCC"/>
-                <w:sz w:val="21"/>
-                <w:szCs w:val="21"/>
-                <w:lang w:val="es-EC"/>
-              </w:rPr>
-              <w:t xml:space="preserve">, { </w:t>
-            </w:r>
-            <w:proofErr w:type="spellStart"/>
-            <w:r>
-              <w:rPr>
-                <w:rFonts w:ascii="Consolas" w:eastAsia="Times New Roman" w:hAnsi="Consolas" w:cs="Times New Roman"/>
-                <w:color w:val="9CDCFE"/>
-                <w:sz w:val="21"/>
-                <w:szCs w:val="21"/>
-                <w:lang w:val="es-EC"/>
-              </w:rPr>
-              <w:t>state</w:t>
-            </w:r>
-            <w:proofErr w:type="spellEnd"/>
-            <w:r>
-              <w:rPr>
-                <w:rFonts w:ascii="Consolas" w:eastAsia="Times New Roman" w:hAnsi="Consolas" w:cs="Times New Roman"/>
-                <w:color w:val="9CDCFE"/>
-                <w:sz w:val="21"/>
-                <w:szCs w:val="21"/>
-                <w:lang w:val="es-EC"/>
-              </w:rPr>
-              <w:t>:</w:t>
-            </w:r>
-            <w:r>
-              <w:rPr>
-                <w:rFonts w:ascii="Consolas" w:eastAsia="Times New Roman" w:hAnsi="Consolas" w:cs="Times New Roman"/>
-                <w:color w:val="CCCCCC"/>
-                <w:sz w:val="21"/>
-                <w:szCs w:val="21"/>
-                <w:lang w:val="es-EC"/>
-              </w:rPr>
-              <w:t xml:space="preserve"> { </w:t>
-            </w:r>
-            <w:r>
-              <w:rPr>
-                <w:rFonts w:ascii="Consolas" w:eastAsia="Times New Roman" w:hAnsi="Consolas" w:cs="Times New Roman"/>
-                <w:color w:val="9CDCFE"/>
-                <w:sz w:val="21"/>
-                <w:szCs w:val="21"/>
-                <w:lang w:val="es-EC"/>
-              </w:rPr>
-              <w:t>candidato</w:t>
-            </w:r>
-            <w:r>
-              <w:rPr>
-                <w:rFonts w:ascii="Consolas" w:eastAsia="Times New Roman" w:hAnsi="Consolas" w:cs="Times New Roman"/>
-                <w:color w:val="CCCCCC"/>
-                <w:sz w:val="21"/>
-                <w:szCs w:val="21"/>
-                <w:lang w:val="es-EC"/>
+                <w:lang w:val="en-US"/>
               </w:rPr>
               <w:t xml:space="preserve"> } });</w:t>
             </w:r>
@@ -3015,7 +3059,7 @@
                 <w:color w:val="CCCCCC"/>
                 <w:sz w:val="21"/>
                 <w:szCs w:val="21"/>
-                <w:lang w:val="es-EC"/>
+                <w:lang w:val="en-US"/>
               </w:rPr>
             </w:pPr>
             <w:r>
@@ -3024,29 +3068,27 @@
                 <w:color w:val="CCCCCC"/>
                 <w:sz w:val="21"/>
                 <w:szCs w:val="21"/>
-                <w:lang w:val="es-EC"/>
+                <w:lang w:val="en-US"/>
               </w:rPr>
               <w:t xml:space="preserve">          } </w:t>
             </w:r>
-            <w:proofErr w:type="spellStart"/>
             <w:r>
               <w:rPr>
                 <w:rFonts w:ascii="Consolas" w:eastAsia="Times New Roman" w:hAnsi="Consolas" w:cs="Times New Roman"/>
                 <w:color w:val="C586C0"/>
                 <w:sz w:val="21"/>
                 <w:szCs w:val="21"/>
-                <w:lang w:val="es-EC"/>
+                <w:lang w:val="en-US"/>
               </w:rPr>
               <w:t>else</w:t>
             </w:r>
-            <w:proofErr w:type="spellEnd"/>
-            <w:r>
-              <w:rPr>
-                <w:rFonts w:ascii="Consolas" w:eastAsia="Times New Roman" w:hAnsi="Consolas" w:cs="Times New Roman"/>
-                <w:color w:val="CCCCCC"/>
-                <w:sz w:val="21"/>
-                <w:szCs w:val="21"/>
-                <w:lang w:val="es-EC"/>
+            <w:r>
+              <w:rPr>
+                <w:rFonts w:ascii="Consolas" w:eastAsia="Times New Roman" w:hAnsi="Consolas" w:cs="Times New Roman"/>
+                <w:color w:val="CCCCCC"/>
+                <w:sz w:val="21"/>
+                <w:szCs w:val="21"/>
+                <w:lang w:val="en-US"/>
               </w:rPr>
               <w:t xml:space="preserve"> {</w:t>
             </w:r>
@@ -3070,7 +3112,7 @@
                 <w:color w:val="CCCCCC"/>
                 <w:sz w:val="21"/>
                 <w:szCs w:val="21"/>
-                <w:lang w:val="es-EC"/>
+                <w:lang w:val="en-US"/>
               </w:rPr>
               <w:t xml:space="preserve">            </w:t>
             </w:r>
@@ -3902,7 +3944,7 @@
 </file>
 
 <file path=word/endnotes.xml><?xml version="1.0" encoding="utf-8"?>
-<w:endnotes xmlns:wpc="http://schemas.microsoft.com/office/word/2010/wordprocessingCanvas" xmlns:cx="http://schemas.microsoft.com/office/drawing/2014/chartex" xmlns:cx1="http://schemas.microsoft.com/office/drawing/2015/9/8/chartex" xmlns:cx2="http://schemas.microsoft.com/office/drawing/2015/10/21/chartex" xmlns:cx3="http://schemas.microsoft.com/office/drawing/2016/5/9/chartex" xmlns:cx4="http://schemas.microsoft.com/office/drawing/2016/5/10/chartex" xmlns:cx5="http://schemas.microsoft.com/office/drawing/2016/5/11/chartex" xmlns:cx6="http://schemas.microsoft.com/office/drawing/2016/5/12/chartex" xmlns:cx7="http://schemas.microsoft.com/office/drawing/2016/5/13/chartex" xmlns:cx8="http://schemas.microsoft.com/office/drawing/2016/5/14/chartex" xmlns:mc="http://schemas.openxmlformats.org/markup-compatibility/2006" xmlns:aink="http://schemas.microsoft.com/office/drawing/2016/ink" xmlns:am3d="http://schemas.microsoft.com/office/drawing/2017/model3d" xmlns:o="urn:schemas-microsoft-com:office:office" xmlns:r="http://schemas.openxmlformats.org/officeDocument/2006/relationships" xmlns:m="http://schemas.openxmlformats.org/officeDocument/2006/math" xmlns:v="urn:schemas-microsoft-com:vml" xmlns:wp14="http://schemas.microsoft.com/office/word/2010/wordprocessingDrawing" xmlns:wp="http://schemas.openxmlformats.org/drawingml/2006/wordprocessingDrawing" xmlns:w10="urn:schemas-microsoft-com:office:word" xmlns:w="http://schemas.openxmlformats.org/wordprocessingml/2006/main" xmlns:w14="http://schemas.microsoft.com/office/word/2010/wordml" xmlns:w15="http://schemas.microsoft.com/office/word/2012/wordml" xmlns:w16cex="http://schemas.microsoft.com/office/word/2018/wordml/cex" xmlns:w16cid="http://schemas.microsoft.com/office/word/2016/wordml/cid" xmlns:w16="http://schemas.microsoft.com/office/word/2018/wordml" xmlns:w16sdtdh="http://schemas.microsoft.com/office/word/2020/wordml/sdtdatahash" xmlns:w16se="http://schemas.microsoft.com/office/word/2015/wordml/symex" xmlns:wpg="http://schemas.microsoft.com/office/word/2010/wordprocessingGroup" xmlns:wpi="http://schemas.microsoft.com/office/word/2010/wordprocessingInk" xmlns:wne="http://schemas.microsoft.com/office/word/2006/wordml" xmlns:wps="http://schemas.microsoft.com/office/word/2010/wordprocessingShape" mc:Ignorable="w14 w15 w16se w16cid w16 w16cex w16sdtdh wp14">
+<w:endnotes xmlns:wpc="http://schemas.microsoft.com/office/word/2010/wordprocessingCanvas" xmlns:cx="http://schemas.microsoft.com/office/drawing/2014/chartex" xmlns:cx1="http://schemas.microsoft.com/office/drawing/2015/9/8/chartex" xmlns:cx2="http://schemas.microsoft.com/office/drawing/2015/10/21/chartex" xmlns:cx3="http://schemas.microsoft.com/office/drawing/2016/5/9/chartex" xmlns:cx4="http://schemas.microsoft.com/office/drawing/2016/5/10/chartex" xmlns:cx5="http://schemas.microsoft.com/office/drawing/2016/5/11/chartex" xmlns:cx6="http://schemas.microsoft.com/office/drawing/2016/5/12/chartex" xmlns:cx7="http://schemas.microsoft.com/office/drawing/2016/5/13/chartex" xmlns:cx8="http://schemas.microsoft.com/office/drawing/2016/5/14/chartex" xmlns:mc="http://schemas.openxmlformats.org/markup-compatibility/2006" xmlns:aink="http://schemas.microsoft.com/office/drawing/2016/ink" xmlns:am3d="http://schemas.microsoft.com/office/drawing/2017/model3d" xmlns:o="urn:schemas-microsoft-com:office:office" xmlns:oel="http://schemas.microsoft.com/office/2019/extlst" xmlns:r="http://schemas.openxmlformats.org/officeDocument/2006/relationships" xmlns:m="http://schemas.openxmlformats.org/officeDocument/2006/math" xmlns:v="urn:schemas-microsoft-com:vml" xmlns:wp14="http://schemas.microsoft.com/office/word/2010/wordprocessingDrawing" xmlns:wp="http://schemas.openxmlformats.org/drawingml/2006/wordprocessingDrawing" xmlns:w10="urn:schemas-microsoft-com:office:word" xmlns:w="http://schemas.openxmlformats.org/wordprocessingml/2006/main" xmlns:w14="http://schemas.microsoft.com/office/word/2010/wordml" xmlns:w15="http://schemas.microsoft.com/office/word/2012/wordml" xmlns:w16cex="http://schemas.microsoft.com/office/word/2018/wordml/cex" xmlns:w16cid="http://schemas.microsoft.com/office/word/2016/wordml/cid" xmlns:w16="http://schemas.microsoft.com/office/word/2018/wordml" xmlns:w16du="http://schemas.microsoft.com/office/word/2023/wordml/word16du" xmlns:w16sdtdh="http://schemas.microsoft.com/office/word/2020/wordml/sdtdatahash" xmlns:w16se="http://schemas.microsoft.com/office/word/2015/wordml/symex" xmlns:wpg="http://schemas.microsoft.com/office/word/2010/wordprocessingGroup" xmlns:wpi="http://schemas.microsoft.com/office/word/2010/wordprocessingInk" xmlns:wne="http://schemas.microsoft.com/office/word/2006/wordml" xmlns:wps="http://schemas.microsoft.com/office/word/2010/wordprocessingShape" mc:Ignorable="w14 w15 w16se w16cid w16 w16cex w16sdtdh w16du wp14">
   <w:endnote w:type="separator" w:id="-1">
     <w:p>
       <w:r>
@@ -3921,7 +3963,7 @@
 </file>
 
 <file path=word/footnotes.xml><?xml version="1.0" encoding="utf-8"?>
-<w:footnotes xmlns:wpc="http://schemas.microsoft.com/office/word/2010/wordprocessingCanvas" xmlns:cx="http://schemas.microsoft.com/office/drawing/2014/chartex" xmlns:cx1="http://schemas.microsoft.com/office/drawing/2015/9/8/chartex" xmlns:cx2="http://schemas.microsoft.com/office/drawing/2015/10/21/chartex" xmlns:cx3="http://schemas.microsoft.com/office/drawing/2016/5/9/chartex" xmlns:cx4="http://schemas.microsoft.com/office/drawing/2016/5/10/chartex" xmlns:cx5="http://schemas.microsoft.com/office/drawing/2016/5/11/chartex" xmlns:cx6="http://schemas.microsoft.com/office/drawing/2016/5/12/chartex" xmlns:cx7="http://schemas.microsoft.com/office/drawing/2016/5/13/chartex" xmlns:cx8="http://schemas.microsoft.com/office/drawing/2016/5/14/chartex" xmlns:mc="http://schemas.openxmlformats.org/markup-compatibility/2006" xmlns:aink="http://schemas.microsoft.com/office/drawing/2016/ink" xmlns:am3d="http://schemas.microsoft.com/office/drawing/2017/model3d" xmlns:o="urn:schemas-microsoft-com:office:office" xmlns:r="http://schemas.openxmlformats.org/officeDocument/2006/relationships" xmlns:m="http://schemas.openxmlformats.org/officeDocument/2006/math" xmlns:v="urn:schemas-microsoft-com:vml" xmlns:wp14="http://schemas.microsoft.com/office/word/2010/wordprocessingDrawing" xmlns:wp="http://schemas.openxmlformats.org/drawingml/2006/wordprocessingDrawing" xmlns:w10="urn:schemas-microsoft-com:office:word" xmlns:w="http://schemas.openxmlformats.org/wordprocessingml/2006/main" xmlns:w14="http://schemas.microsoft.com/office/word/2010/wordml" xmlns:w15="http://schemas.microsoft.com/office/word/2012/wordml" xmlns:w16cex="http://schemas.microsoft.com/office/word/2018/wordml/cex" xmlns:w16cid="http://schemas.microsoft.com/office/word/2016/wordml/cid" xmlns:w16="http://schemas.microsoft.com/office/word/2018/wordml" xmlns:w16sdtdh="http://schemas.microsoft.com/office/word/2020/wordml/sdtdatahash" xmlns:w16se="http://schemas.microsoft.com/office/word/2015/wordml/symex" xmlns:wpg="http://schemas.microsoft.com/office/word/2010/wordprocessingGroup" xmlns:wpi="http://schemas.microsoft.com/office/word/2010/wordprocessingInk" xmlns:wne="http://schemas.microsoft.com/office/word/2006/wordml" xmlns:wps="http://schemas.microsoft.com/office/word/2010/wordprocessingShape" mc:Ignorable="w14 w15 w16se w16cid w16 w16cex w16sdtdh wp14">
+<w:footnotes xmlns:wpc="http://schemas.microsoft.com/office/word/2010/wordprocessingCanvas" xmlns:cx="http://schemas.microsoft.com/office/drawing/2014/chartex" xmlns:cx1="http://schemas.microsoft.com/office/drawing/2015/9/8/chartex" xmlns:cx2="http://schemas.microsoft.com/office/drawing/2015/10/21/chartex" xmlns:cx3="http://schemas.microsoft.com/office/drawing/2016/5/9/chartex" xmlns:cx4="http://schemas.microsoft.com/office/drawing/2016/5/10/chartex" xmlns:cx5="http://schemas.microsoft.com/office/drawing/2016/5/11/chartex" xmlns:cx6="http://schemas.microsoft.com/office/drawing/2016/5/12/chartex" xmlns:cx7="http://schemas.microsoft.com/office/drawing/2016/5/13/chartex" xmlns:cx8="http://schemas.microsoft.com/office/drawing/2016/5/14/chartex" xmlns:mc="http://schemas.openxmlformats.org/markup-compatibility/2006" xmlns:aink="http://schemas.microsoft.com/office/drawing/2016/ink" xmlns:am3d="http://schemas.microsoft.com/office/drawing/2017/model3d" xmlns:o="urn:schemas-microsoft-com:office:office" xmlns:oel="http://schemas.microsoft.com/office/2019/extlst" xmlns:r="http://schemas.openxmlformats.org/officeDocument/2006/relationships" xmlns:m="http://schemas.openxmlformats.org/officeDocument/2006/math" xmlns:v="urn:schemas-microsoft-com:vml" xmlns:wp14="http://schemas.microsoft.com/office/word/2010/wordprocessingDrawing" xmlns:wp="http://schemas.openxmlformats.org/drawingml/2006/wordprocessingDrawing" xmlns:w10="urn:schemas-microsoft-com:office:word" xmlns:w="http://schemas.openxmlformats.org/wordprocessingml/2006/main" xmlns:w14="http://schemas.microsoft.com/office/word/2010/wordml" xmlns:w15="http://schemas.microsoft.com/office/word/2012/wordml" xmlns:w16cex="http://schemas.microsoft.com/office/word/2018/wordml/cex" xmlns:w16cid="http://schemas.microsoft.com/office/word/2016/wordml/cid" xmlns:w16="http://schemas.microsoft.com/office/word/2018/wordml" xmlns:w16du="http://schemas.microsoft.com/office/word/2023/wordml/word16du" xmlns:w16sdtdh="http://schemas.microsoft.com/office/word/2020/wordml/sdtdatahash" xmlns:w16se="http://schemas.microsoft.com/office/word/2015/wordml/symex" xmlns:wpg="http://schemas.microsoft.com/office/word/2010/wordprocessingGroup" xmlns:wpi="http://schemas.microsoft.com/office/word/2010/wordprocessingInk" xmlns:wne="http://schemas.microsoft.com/office/word/2006/wordml" xmlns:wps="http://schemas.microsoft.com/office/word/2010/wordprocessingShape" mc:Ignorable="w14 w15 w16se w16cid w16 w16cex w16sdtdh w16du wp14">
   <w:footnote w:type="separator" w:id="-1">
     <w:p>
       <w:r>
@@ -3940,13 +3982,13 @@
 </file>
 
 <file path=word/header1.xml><?xml version="1.0" encoding="utf-8"?>
-<w:hdr xmlns:wpc="http://schemas.microsoft.com/office/word/2010/wordprocessingCanvas" xmlns:cx="http://schemas.microsoft.com/office/drawing/2014/chartex" xmlns:cx1="http://schemas.microsoft.com/office/drawing/2015/9/8/chartex" xmlns:cx2="http://schemas.microsoft.com/office/drawing/2015/10/21/chartex" xmlns:cx3="http://schemas.microsoft.com/office/drawing/2016/5/9/chartex" xmlns:cx4="http://schemas.microsoft.com/office/drawing/2016/5/10/chartex" xmlns:cx5="http://schemas.microsoft.com/office/drawing/2016/5/11/chartex" xmlns:cx6="http://schemas.microsoft.com/office/drawing/2016/5/12/chartex" xmlns:cx7="http://schemas.microsoft.com/office/drawing/2016/5/13/chartex" xmlns:cx8="http://schemas.microsoft.com/office/drawing/2016/5/14/chartex" xmlns:mc="http://schemas.openxmlformats.org/markup-compatibility/2006" xmlns:aink="http://schemas.microsoft.com/office/drawing/2016/ink" xmlns:am3d="http://schemas.microsoft.com/office/drawing/2017/model3d" xmlns:o="urn:schemas-microsoft-com:office:office" xmlns:r="http://schemas.openxmlformats.org/officeDocument/2006/relationships" xmlns:m="http://schemas.openxmlformats.org/officeDocument/2006/math" xmlns:v="urn:schemas-microsoft-com:vml" xmlns:wp14="http://schemas.microsoft.com/office/word/2010/wordprocessingDrawing" xmlns:wp="http://schemas.openxmlformats.org/drawingml/2006/wordprocessingDrawing" xmlns:w10="urn:schemas-microsoft-com:office:word" xmlns:w="http://schemas.openxmlformats.org/wordprocessingml/2006/main" xmlns:w14="http://schemas.microsoft.com/office/word/2010/wordml" xmlns:w15="http://schemas.microsoft.com/office/word/2012/wordml" xmlns:w16cex="http://schemas.microsoft.com/office/word/2018/wordml/cex" xmlns:w16cid="http://schemas.microsoft.com/office/word/2016/wordml/cid" xmlns:w16="http://schemas.microsoft.com/office/word/2018/wordml" xmlns:w16sdtdh="http://schemas.microsoft.com/office/word/2020/wordml/sdtdatahash" xmlns:w16se="http://schemas.microsoft.com/office/word/2015/wordml/symex" xmlns:wpg="http://schemas.microsoft.com/office/word/2010/wordprocessingGroup" xmlns:wpi="http://schemas.microsoft.com/office/word/2010/wordprocessingInk" xmlns:wne="http://schemas.microsoft.com/office/word/2006/wordml" xmlns:wps="http://schemas.microsoft.com/office/word/2010/wordprocessingShape" mc:Ignorable="w14 w15 w16se w16cid w16 w16cex w16sdtdh wp14">
+<w:hdr xmlns:wpc="http://schemas.microsoft.com/office/word/2010/wordprocessingCanvas" xmlns:cx="http://schemas.microsoft.com/office/drawing/2014/chartex" xmlns:cx1="http://schemas.microsoft.com/office/drawing/2015/9/8/chartex" xmlns:cx2="http://schemas.microsoft.com/office/drawing/2015/10/21/chartex" xmlns:cx3="http://schemas.microsoft.com/office/drawing/2016/5/9/chartex" xmlns:cx4="http://schemas.microsoft.com/office/drawing/2016/5/10/chartex" xmlns:cx5="http://schemas.microsoft.com/office/drawing/2016/5/11/chartex" xmlns:cx6="http://schemas.microsoft.com/office/drawing/2016/5/12/chartex" xmlns:cx7="http://schemas.microsoft.com/office/drawing/2016/5/13/chartex" xmlns:cx8="http://schemas.microsoft.com/office/drawing/2016/5/14/chartex" xmlns:mc="http://schemas.openxmlformats.org/markup-compatibility/2006" xmlns:aink="http://schemas.microsoft.com/office/drawing/2016/ink" xmlns:am3d="http://schemas.microsoft.com/office/drawing/2017/model3d" xmlns:o="urn:schemas-microsoft-com:office:office" xmlns:oel="http://schemas.microsoft.com/office/2019/extlst" xmlns:r="http://schemas.openxmlformats.org/officeDocument/2006/relationships" xmlns:m="http://schemas.openxmlformats.org/officeDocument/2006/math" xmlns:v="urn:schemas-microsoft-com:vml" xmlns:wp14="http://schemas.microsoft.com/office/word/2010/wordprocessingDrawing" xmlns:wp="http://schemas.openxmlformats.org/drawingml/2006/wordprocessingDrawing" xmlns:w10="urn:schemas-microsoft-com:office:word" xmlns:w="http://schemas.openxmlformats.org/wordprocessingml/2006/main" xmlns:w14="http://schemas.microsoft.com/office/word/2010/wordml" xmlns:w15="http://schemas.microsoft.com/office/word/2012/wordml" xmlns:w16cex="http://schemas.microsoft.com/office/word/2018/wordml/cex" xmlns:w16cid="http://schemas.microsoft.com/office/word/2016/wordml/cid" xmlns:w16="http://schemas.microsoft.com/office/word/2018/wordml" xmlns:w16du="http://schemas.microsoft.com/office/word/2023/wordml/word16du" xmlns:w16sdtdh="http://schemas.microsoft.com/office/word/2020/wordml/sdtdatahash" xmlns:w16se="http://schemas.microsoft.com/office/word/2015/wordml/symex" xmlns:wpg="http://schemas.microsoft.com/office/word/2010/wordprocessingGroup" xmlns:wpi="http://schemas.microsoft.com/office/word/2010/wordprocessingInk" xmlns:wne="http://schemas.microsoft.com/office/word/2006/wordml" xmlns:wps="http://schemas.microsoft.com/office/word/2010/wordprocessingShape" mc:Ignorable="w14 w15 w16se w16cid w16 w16cex w16sdtdh w16du wp14">
   <w:p/>
 </w:hdr>
 </file>
 
 <file path=word/numbering.xml><?xml version="1.0" encoding="utf-8"?>
-<w:numbering xmlns:wpc="http://schemas.microsoft.com/office/word/2010/wordprocessingCanvas" xmlns:cx="http://schemas.microsoft.com/office/drawing/2014/chartex" xmlns:cx1="http://schemas.microsoft.com/office/drawing/2015/9/8/chartex" xmlns:cx2="http://schemas.microsoft.com/office/drawing/2015/10/21/chartex" xmlns:cx3="http://schemas.microsoft.com/office/drawing/2016/5/9/chartex" xmlns:cx4="http://schemas.microsoft.com/office/drawing/2016/5/10/chartex" xmlns:cx5="http://schemas.microsoft.com/office/drawing/2016/5/11/chartex" xmlns:cx6="http://schemas.microsoft.com/office/drawing/2016/5/12/chartex" xmlns:cx7="http://schemas.microsoft.com/office/drawing/2016/5/13/chartex" xmlns:cx8="http://schemas.microsoft.com/office/drawing/2016/5/14/chartex" xmlns:mc="http://schemas.openxmlformats.org/markup-compatibility/2006" xmlns:aink="http://schemas.microsoft.com/office/drawing/2016/ink" xmlns:am3d="http://schemas.microsoft.com/office/drawing/2017/model3d" xmlns:o="urn:schemas-microsoft-com:office:office" xmlns:r="http://schemas.openxmlformats.org/officeDocument/2006/relationships" xmlns:m="http://schemas.openxmlformats.org/officeDocument/2006/math" xmlns:v="urn:schemas-microsoft-com:vml" xmlns:wp14="http://schemas.microsoft.com/office/word/2010/wordprocessingDrawing" xmlns:wp="http://schemas.openxmlformats.org/drawingml/2006/wordprocessingDrawing" xmlns:w10="urn:schemas-microsoft-com:office:word" xmlns:w="http://schemas.openxmlformats.org/wordprocessingml/2006/main" xmlns:w14="http://schemas.microsoft.com/office/word/2010/wordml" xmlns:w15="http://schemas.microsoft.com/office/word/2012/wordml" xmlns:w16cex="http://schemas.microsoft.com/office/word/2018/wordml/cex" xmlns:w16cid="http://schemas.microsoft.com/office/word/2016/wordml/cid" xmlns:w16="http://schemas.microsoft.com/office/word/2018/wordml" xmlns:w16sdtdh="http://schemas.microsoft.com/office/word/2020/wordml/sdtdatahash" xmlns:w16se="http://schemas.microsoft.com/office/word/2015/wordml/symex" xmlns:wpg="http://schemas.microsoft.com/office/word/2010/wordprocessingGroup" xmlns:wpi="http://schemas.microsoft.com/office/word/2010/wordprocessingInk" xmlns:wne="http://schemas.microsoft.com/office/word/2006/wordml" xmlns:wps="http://schemas.microsoft.com/office/word/2010/wordprocessingShape" mc:Ignorable="w14 w15 w16se w16cid w16 w16cex w16sdtdh wp14">
+<w:numbering xmlns:wpc="http://schemas.microsoft.com/office/word/2010/wordprocessingCanvas" xmlns:cx="http://schemas.microsoft.com/office/drawing/2014/chartex" xmlns:cx1="http://schemas.microsoft.com/office/drawing/2015/9/8/chartex" xmlns:cx2="http://schemas.microsoft.com/office/drawing/2015/10/21/chartex" xmlns:cx3="http://schemas.microsoft.com/office/drawing/2016/5/9/chartex" xmlns:cx4="http://schemas.microsoft.com/office/drawing/2016/5/10/chartex" xmlns:cx5="http://schemas.microsoft.com/office/drawing/2016/5/11/chartex" xmlns:cx6="http://schemas.microsoft.com/office/drawing/2016/5/12/chartex" xmlns:cx7="http://schemas.microsoft.com/office/drawing/2016/5/13/chartex" xmlns:cx8="http://schemas.microsoft.com/office/drawing/2016/5/14/chartex" xmlns:mc="http://schemas.openxmlformats.org/markup-compatibility/2006" xmlns:aink="http://schemas.microsoft.com/office/drawing/2016/ink" xmlns:am3d="http://schemas.microsoft.com/office/drawing/2017/model3d" xmlns:o="urn:schemas-microsoft-com:office:office" xmlns:oel="http://schemas.microsoft.com/office/2019/extlst" xmlns:r="http://schemas.openxmlformats.org/officeDocument/2006/relationships" xmlns:m="http://schemas.openxmlformats.org/officeDocument/2006/math" xmlns:v="urn:schemas-microsoft-com:vml" xmlns:wp14="http://schemas.microsoft.com/office/word/2010/wordprocessingDrawing" xmlns:wp="http://schemas.openxmlformats.org/drawingml/2006/wordprocessingDrawing" xmlns:w10="urn:schemas-microsoft-com:office:word" xmlns:w="http://schemas.openxmlformats.org/wordprocessingml/2006/main" xmlns:w14="http://schemas.microsoft.com/office/word/2010/wordml" xmlns:w15="http://schemas.microsoft.com/office/word/2012/wordml" xmlns:w16cex="http://schemas.microsoft.com/office/word/2018/wordml/cex" xmlns:w16cid="http://schemas.microsoft.com/office/word/2016/wordml/cid" xmlns:w16="http://schemas.microsoft.com/office/word/2018/wordml" xmlns:w16du="http://schemas.microsoft.com/office/word/2023/wordml/word16du" xmlns:w16sdtdh="http://schemas.microsoft.com/office/word/2020/wordml/sdtdatahash" xmlns:w16se="http://schemas.microsoft.com/office/word/2015/wordml/symex" xmlns:wpg="http://schemas.microsoft.com/office/word/2010/wordprocessingGroup" xmlns:wpi="http://schemas.microsoft.com/office/word/2010/wordprocessingInk" xmlns:wne="http://schemas.microsoft.com/office/word/2006/wordml" xmlns:wps="http://schemas.microsoft.com/office/word/2010/wordprocessingShape" mc:Ignorable="w14 w15 w16se w16cid w16 w16cex w16sdtdh w16du wp14">
   <w:abstractNum w:abstractNumId="0" w15:restartNumberingAfterBreak="0">
     <w:nsid w:val="27923BE4"/>
     <w:multiLevelType w:val="hybridMultilevel"/>
@@ -4576,29 +4618,29 @@
       </w:rPr>
     </w:lvl>
   </w:abstractNum>
-  <w:num w:numId="1">
+  <w:num w:numId="1" w16cid:durableId="787626899">
     <w:abstractNumId w:val="5"/>
   </w:num>
-  <w:num w:numId="2">
+  <w:num w:numId="2" w16cid:durableId="1299140836">
     <w:abstractNumId w:val="0"/>
   </w:num>
-  <w:num w:numId="3">
+  <w:num w:numId="3" w16cid:durableId="1763989913">
     <w:abstractNumId w:val="1"/>
   </w:num>
-  <w:num w:numId="4">
+  <w:num w:numId="4" w16cid:durableId="970599681">
     <w:abstractNumId w:val="2"/>
   </w:num>
-  <w:num w:numId="5">
+  <w:num w:numId="5" w16cid:durableId="31853212">
     <w:abstractNumId w:val="3"/>
   </w:num>
-  <w:num w:numId="6">
+  <w:num w:numId="6" w16cid:durableId="1913657900">
     <w:abstractNumId w:val="4"/>
   </w:num>
 </w:numbering>
 </file>
 
 <file path=word/styles.xml><?xml version="1.0" encoding="utf-8"?>
-<w:styles xmlns:mc="http://schemas.openxmlformats.org/markup-compatibility/2006" xmlns:r="http://schemas.openxmlformats.org/officeDocument/2006/relationships" xmlns:w="http://schemas.openxmlformats.org/wordprocessingml/2006/main" xmlns:w14="http://schemas.microsoft.com/office/word/2010/wordml" xmlns:w15="http://schemas.microsoft.com/office/word/2012/wordml" xmlns:w16cex="http://schemas.microsoft.com/office/word/2018/wordml/cex" xmlns:w16cid="http://schemas.microsoft.com/office/word/2016/wordml/cid" xmlns:w16="http://schemas.microsoft.com/office/word/2018/wordml" xmlns:w16sdtdh="http://schemas.microsoft.com/office/word/2020/wordml/sdtdatahash" xmlns:w16se="http://schemas.microsoft.com/office/word/2015/wordml/symex" mc:Ignorable="w14 w15 w16se w16cid w16 w16cex w16sdtdh">
+<w:styles xmlns:mc="http://schemas.openxmlformats.org/markup-compatibility/2006" xmlns:r="http://schemas.openxmlformats.org/officeDocument/2006/relationships" xmlns:w="http://schemas.openxmlformats.org/wordprocessingml/2006/main" xmlns:w14="http://schemas.microsoft.com/office/word/2010/wordml" xmlns:w15="http://schemas.microsoft.com/office/word/2012/wordml" xmlns:w16cex="http://schemas.microsoft.com/office/word/2018/wordml/cex" xmlns:w16cid="http://schemas.microsoft.com/office/word/2016/wordml/cid" xmlns:w16="http://schemas.microsoft.com/office/word/2018/wordml" xmlns:w16du="http://schemas.microsoft.com/office/word/2023/wordml/word16du" xmlns:w16sdtdh="http://schemas.microsoft.com/office/word/2020/wordml/sdtdatahash" xmlns:w16se="http://schemas.microsoft.com/office/word/2015/wordml/symex" mc:Ignorable="w14 w15 w16se w16cid w16 w16cex w16sdtdh w16du">
   <w:docDefaults>
     <w:rPrDefault>
       <w:rPr>

</xml_diff>